<commit_message>
bring in files for NLP in udemy MLAZ
</commit_message>
<xml_diff>
--- a/MachineLearning/Udemy/MLAZ/18_ReinforcementLearning/UpperConfidenceBound.docx
+++ b/MachineLearning/Udemy/MLAZ/18_ReinforcementLearning/UpperConfidenceBound.docx
@@ -6,6 +6,7 @@
       <w:pPr>
         <w:pStyle w:val="ListBullet"/>
       </w:pPr>
+      <w:bookmarkStart w:id="0" w:name="_GoBack"/>
       <w:r>
         <w:rPr>
           <w:b/>
@@ -1204,13 +1205,7 @@
         <w:pStyle w:val="ListBullet"/>
       </w:pPr>
       <w:r>
-        <w:t xml:space="preserve">The </w:t>
-      </w:r>
-      <w:r>
-        <w:t xml:space="preserve">observed average return (red line) goes down (law of large #’s = in long run, observed average converges to expected return (pink)) </w:t>
-      </w:r>
-      <w:r>
-        <w:t xml:space="preserve">+ we have </w:t>
+        <w:t xml:space="preserve">The observed average return (red line) goes down (law of large #’s = in long run, observed average converges to expected return (pink)) + we have </w:t>
       </w:r>
       <w:r>
         <w:t xml:space="preserve">a new DP in </w:t>
@@ -1227,8 +1222,6 @@
       <w:r>
         <w:t xml:space="preserve"> </w:t>
       </w:r>
-      <w:bookmarkStart w:id="0" w:name="_GoBack"/>
-      <w:bookmarkEnd w:id="0"/>
     </w:p>
     <w:p>
       <w:pPr>
@@ -1600,6 +1593,7 @@
           </wp:inline>
         </w:drawing>
       </w:r>
+      <w:bookmarkEnd w:id="0"/>
     </w:p>
     <w:sectPr>
       <w:pgSz w:w="12240" w:h="15840"/>
@@ -2413,7 +2407,7 @@
 </file>
 
 <file path=customXml/itemProps1.xml><?xml version="1.0" encoding="utf-8"?>
-<ds:datastoreItem xmlns:ds="http://schemas.openxmlformats.org/officeDocument/2006/customXml" ds:itemID="{D2E8E098-D515-4E2A-B066-17655DA91A9E}">
+<ds:datastoreItem xmlns:ds="http://schemas.openxmlformats.org/officeDocument/2006/customXml" ds:itemID="{47B27960-BDDA-4EF5-809D-F30329DB2DEC}">
   <ds:schemaRefs>
     <ds:schemaRef ds:uri="http://schemas.openxmlformats.org/officeDocument/2006/bibliography"/>
   </ds:schemaRefs>

</xml_diff>